<commit_message>
Fixed code and changed report, also moved python files
</commit_message>
<xml_diff>
--- a/Labs2/Report.docx
+++ b/Labs2/Report.docx
@@ -1,6 +1,6 @@
 
 <file path=word/document.xml><?xml version="1.0" encoding="utf-8"?>
-<w:document xmlns:wpc="http://schemas.microsoft.com/office/word/2010/wordprocessingCanvas" xmlns:mc="http://schemas.openxmlformats.org/markup-compatibility/2006" xmlns:o="urn:schemas-microsoft-com:office:office" xmlns:r="http://schemas.openxmlformats.org/officeDocument/2006/relationships" xmlns:m="http://schemas.openxmlformats.org/officeDocument/2006/math" xmlns:v="urn:schemas-microsoft-com:vml" xmlns:wp14="http://schemas.microsoft.com/office/word/2010/wordprocessingDrawing" xmlns:wp="http://schemas.openxmlformats.org/drawingml/2006/wordprocessingDrawing" xmlns:w10="urn:schemas-microsoft-com:office:word" xmlns:w="http://schemas.openxmlformats.org/wordprocessingml/2006/main" xmlns:w14="http://schemas.microsoft.com/office/word/2010/wordml" xmlns:w15="http://schemas.microsoft.com/office/word/2012/wordml" xmlns:wpg="http://schemas.microsoft.com/office/word/2010/wordprocessingGroup" xmlns:wpi="http://schemas.microsoft.com/office/word/2010/wordprocessingInk" xmlns:wne="http://schemas.microsoft.com/office/word/2006/wordml" xmlns:wps="http://schemas.microsoft.com/office/word/2010/wordprocessingShape" mc:Ignorable="w14 w15 wp14">
+<w:document xmlns:wpc="http://schemas.microsoft.com/office/word/2010/wordprocessingCanvas" xmlns:cx="http://schemas.microsoft.com/office/drawing/2014/chartex" xmlns:cx1="http://schemas.microsoft.com/office/drawing/2015/9/8/chartex" xmlns:cx2="http://schemas.microsoft.com/office/drawing/2015/10/21/chartex" xmlns:cx3="http://schemas.microsoft.com/office/drawing/2016/5/9/chartex" xmlns:cx4="http://schemas.microsoft.com/office/drawing/2016/5/10/chartex" xmlns:cx5="http://schemas.microsoft.com/office/drawing/2016/5/11/chartex" xmlns:cx6="http://schemas.microsoft.com/office/drawing/2016/5/12/chartex" xmlns:cx7="http://schemas.microsoft.com/office/drawing/2016/5/13/chartex" xmlns:cx8="http://schemas.microsoft.com/office/drawing/2016/5/14/chartex" xmlns:mc="http://schemas.openxmlformats.org/markup-compatibility/2006" xmlns:aink="http://schemas.microsoft.com/office/drawing/2016/ink" xmlns:am3d="http://schemas.microsoft.com/office/drawing/2017/model3d" xmlns:o="urn:schemas-microsoft-com:office:office" xmlns:r="http://schemas.openxmlformats.org/officeDocument/2006/relationships" xmlns:m="http://schemas.openxmlformats.org/officeDocument/2006/math" xmlns:v="urn:schemas-microsoft-com:vml" xmlns:wp14="http://schemas.microsoft.com/office/word/2010/wordprocessingDrawing" xmlns:wp="http://schemas.openxmlformats.org/drawingml/2006/wordprocessingDrawing" xmlns:w10="urn:schemas-microsoft-com:office:word" xmlns:w="http://schemas.openxmlformats.org/wordprocessingml/2006/main" xmlns:w14="http://schemas.microsoft.com/office/word/2010/wordml" xmlns:w15="http://schemas.microsoft.com/office/word/2012/wordml" xmlns:w16cid="http://schemas.microsoft.com/office/word/2016/wordml/cid" xmlns:w16se="http://schemas.microsoft.com/office/word/2015/wordml/symex" xmlns:wpg="http://schemas.microsoft.com/office/word/2010/wordprocessingGroup" xmlns:wpi="http://schemas.microsoft.com/office/word/2010/wordprocessingInk" xmlns:wne="http://schemas.microsoft.com/office/word/2006/wordml" xmlns:wps="http://schemas.microsoft.com/office/word/2010/wordprocessingShape" mc:Ignorable="w14 w15 w16se w16cid wp14">
   <w:body>
     <w:p>
       <w:pPr>
@@ -2110,13 +2110,7 @@
                     <w:rPr>
                       <w:rFonts w:ascii="Cambria Math" w:eastAsiaTheme="minorEastAsia" w:hAnsi="Cambria Math"/>
                     </w:rPr>
-                    <m:t>)∙</m:t>
-                  </m:r>
-                  <m:r>
-                    <w:rPr>
-                      <w:rFonts w:ascii="Cambria Math" w:eastAsiaTheme="minorEastAsia" w:hAnsi="Cambria Math"/>
-                    </w:rPr>
-                    <m:t>(y-</m:t>
+                    <m:t>)∙(y-</m:t>
                   </m:r>
                   <m:d>
                     <m:dPr>
@@ -2866,13 +2860,7 @@
                 <w:rPr>
                   <w:rFonts w:ascii="Cambria Math" w:eastAsiaTheme="minorEastAsia" w:hAnsi="Cambria Math"/>
                 </w:rPr>
-                <m:t>x</m:t>
-              </m:r>
-              <m:r>
-                <w:rPr>
-                  <w:rFonts w:ascii="Cambria Math" w:eastAsiaTheme="minorEastAsia" w:hAnsi="Cambria Math"/>
-                </w:rPr>
-                <m:t>y</m:t>
+                <m:t>xy</m:t>
               </m:r>
             </m:e>
           </m:acc>
@@ -3171,19 +3159,7 @@
             <w:rPr>
               <w:rFonts w:ascii="Cambria Math" w:eastAsiaTheme="minorEastAsia" w:hAnsi="Cambria Math"/>
             </w:rPr>
-            <m:t xml:space="preserve"> </m:t>
-          </m:r>
-          <m:r>
-            <w:rPr>
-              <w:rFonts w:ascii="Cambria Math" w:eastAsiaTheme="minorEastAsia" w:hAnsi="Cambria Math"/>
-            </w:rPr>
-            <m:t>m</m:t>
-          </m:r>
-          <m:r>
-            <w:rPr>
-              <w:rFonts w:ascii="Cambria Math" w:eastAsiaTheme="minorEastAsia" w:hAnsi="Cambria Math"/>
-            </w:rPr>
-            <m:t>+b</m:t>
+            <m:t xml:space="preserve"> m+b</m:t>
           </m:r>
           <m:acc>
             <m:accPr>
@@ -3293,13 +3269,7 @@
                 <w:rPr>
                   <w:rFonts w:ascii="Cambria Math" w:eastAsiaTheme="minorEastAsia" w:hAnsi="Cambria Math"/>
                 </w:rPr>
-                <m:t>x</m:t>
-              </m:r>
-              <m:r>
-                <w:rPr>
-                  <w:rFonts w:ascii="Cambria Math" w:eastAsiaTheme="minorEastAsia" w:hAnsi="Cambria Math"/>
-                </w:rPr>
-                <m:t xml:space="preserve"> </m:t>
+                <m:t xml:space="preserve">x </m:t>
               </m:r>
             </m:e>
           </m:acc>
@@ -3689,13 +3659,7 @@
             <w:rPr>
               <w:rFonts w:ascii="Cambria Math" w:eastAsiaTheme="minorEastAsia" w:hAnsi="Cambria Math"/>
             </w:rPr>
-            <m:t xml:space="preserve"> and b=</m:t>
-          </m:r>
-          <m:r>
-            <w:rPr>
-              <w:rFonts w:ascii="Cambria Math" w:eastAsiaTheme="minorEastAsia" w:hAnsi="Cambria Math"/>
-            </w:rPr>
-            <m:t>-0.046</m:t>
+            <m:t xml:space="preserve"> and b=-0.046</m:t>
           </m:r>
         </m:oMath>
       </m:oMathPara>
@@ -4220,13 +4184,7 @@
           <w:rPr>
             <w:rFonts w:ascii="Cambria Math" w:eastAsiaTheme="minorEastAsia" w:hAnsi="Cambria Math"/>
           </w:rPr>
-          <m:t xml:space="preserve">= </m:t>
-        </m:r>
-        <m:r>
-          <w:rPr>
-            <w:rFonts w:ascii="Cambria Math" w:eastAsiaTheme="minorEastAsia" w:hAnsi="Cambria Math"/>
-          </w:rPr>
-          <m:t>f</m:t>
+          <m:t>= f</m:t>
         </m:r>
         <m:sSub>
           <m:sSubPr>
@@ -4401,7 +4359,7 @@
         <w:rPr>
           <w:rFonts w:eastAsiaTheme="minorEastAsia"/>
         </w:rPr>
-        <w:t>Sigmoid: if x gets large the derivative goes to zero</w:t>
+        <w:t>Sigmoid: if x gets large the derivative approaches zero</w:t>
       </w:r>
     </w:p>
     <w:p>
@@ -4410,6 +4368,8 @@
           <w:rFonts w:eastAsiaTheme="minorEastAsia"/>
         </w:rPr>
       </w:pPr>
+      <w:bookmarkStart w:id="0" w:name="_GoBack"/>
+      <w:bookmarkEnd w:id="0"/>
       <w:proofErr w:type="spellStart"/>
       <w:r>
         <w:rPr>
@@ -4456,13 +4416,7 @@
         <w:rPr>
           <w:rFonts w:eastAsiaTheme="minorEastAsia"/>
         </w:rPr>
-        <w:t>Q9:</w:t>
-      </w:r>
-      <w:r>
-        <w:rPr>
-          <w:rFonts w:eastAsiaTheme="minorEastAsia"/>
-        </w:rPr>
-        <w:t xml:space="preserve"> The space of XOR cannot be divided by a line. Even if it is mapped linearly to another space it will still be linear and thus cannot be divided. When it is mapped non-linearly to another space, the points can be divided by a line.</w:t>
+        <w:t>Q9: The outputs of the XOR cannot be classified effectively using a linear decision boundary. Even if multiple linear transformations are combined the resulting decision boundary will remain linear. However, by applying a non-linear transform the inputs are in essence mapped to a non-linear coordinate system. By picking the right transform we can make it easier to separate the input points using a linear decision boundary.</w:t>
       </w:r>
     </w:p>
     <w:p>
@@ -4475,6 +4429,7 @@
         <w:rPr>
           <w:rFonts w:eastAsiaTheme="minorEastAsia"/>
         </w:rPr>
+        <w:lastRenderedPageBreak/>
         <w:t>Q10:</w:t>
       </w:r>
     </w:p>
@@ -4503,7 +4458,6 @@
           <w:rFonts w:eastAsiaTheme="minorEastAsia"/>
           <w:sz w:val="28"/>
         </w:rPr>
-        <w:lastRenderedPageBreak/>
         <w:t>Binary classification with logistic regression</w:t>
       </w:r>
     </w:p>
@@ -4531,39 +4485,21 @@
         <w:rPr>
           <w:rFonts w:eastAsiaTheme="minorEastAsia"/>
         </w:rPr>
-        <w:t xml:space="preserve"> function</w:t>
-      </w:r>
-      <w:r>
-        <w:rPr>
-          <w:rFonts w:eastAsiaTheme="minorEastAsia"/>
-        </w:rPr>
-        <w:t xml:space="preserve"> gives the probability of the input belonging to each class. Then the input will be classified as the class whit the highest probability. That is why a </w:t>
+        <w:t xml:space="preserve"> function gives the probability of the input belonging to each class. Consequently, the input can be classified by picking the class with the highest probability. That is why a </w:t>
       </w:r>
       <w:proofErr w:type="spellStart"/>
       <w:r>
         <w:rPr>
           <w:rFonts w:eastAsiaTheme="minorEastAsia"/>
         </w:rPr>
-        <w:t>so</w:t>
-      </w:r>
-      <w:r>
-        <w:rPr>
-          <w:rFonts w:eastAsiaTheme="minorEastAsia"/>
-        </w:rPr>
-        <w:t>f</w:t>
-      </w:r>
-      <w:r>
-        <w:rPr>
-          <w:rFonts w:eastAsiaTheme="minorEastAsia"/>
-        </w:rPr>
-        <w:t>tmax</w:t>
+        <w:t>softmax</w:t>
       </w:r>
       <w:proofErr w:type="spellEnd"/>
       <w:r>
         <w:rPr>
           <w:rFonts w:eastAsiaTheme="minorEastAsia"/>
         </w:rPr>
-        <w:t xml:space="preserve"> function is useful for categorical classification.</w:t>
+        <w:t xml:space="preserve"> function is useful for categorical classification. </w:t>
       </w:r>
     </w:p>
     <w:p>
@@ -5155,13 +5091,7 @@
                     <w:rPr>
                       <w:rFonts w:ascii="Cambria Math" w:eastAsiaTheme="minorEastAsia" w:hAnsi="Cambria Math"/>
                     </w:rPr>
-                    <m:t>-</m:t>
-                  </m:r>
-                  <m:r>
-                    <w:rPr>
-                      <w:rFonts w:ascii="Cambria Math" w:eastAsiaTheme="minorEastAsia" w:hAnsi="Cambria Math"/>
-                    </w:rPr>
-                    <m:t>f(x;w)</m:t>
+                    <m:t>-f(x;w)</m:t>
                   </m:r>
                 </m:sup>
               </m:sSup>
@@ -5239,8 +5169,6 @@
           </m:d>
         </m:oMath>
       </m:oMathPara>
-      <w:bookmarkStart w:id="0" w:name="_GoBack"/>
-      <w:bookmarkEnd w:id="0"/>
     </w:p>
     <w:p>
       <w:pPr>
@@ -5753,7 +5681,7 @@
 </file>
 
 <file path=word/styles.xml><?xml version="1.0" encoding="utf-8"?>
-<w:styles xmlns:mc="http://schemas.openxmlformats.org/markup-compatibility/2006" xmlns:r="http://schemas.openxmlformats.org/officeDocument/2006/relationships" xmlns:w="http://schemas.openxmlformats.org/wordprocessingml/2006/main" xmlns:w14="http://schemas.microsoft.com/office/word/2010/wordml" xmlns:w15="http://schemas.microsoft.com/office/word/2012/wordml" mc:Ignorable="w14 w15">
+<w:styles xmlns:mc="http://schemas.openxmlformats.org/markup-compatibility/2006" xmlns:r="http://schemas.openxmlformats.org/officeDocument/2006/relationships" xmlns:w="http://schemas.openxmlformats.org/wordprocessingml/2006/main" xmlns:w14="http://schemas.microsoft.com/office/word/2010/wordml" xmlns:w15="http://schemas.microsoft.com/office/word/2012/wordml" xmlns:w16cid="http://schemas.microsoft.com/office/word/2016/wordml/cid" xmlns:w16se="http://schemas.microsoft.com/office/word/2015/wordml/symex" mc:Ignorable="w14 w15 w16se w16cid">
   <w:docDefaults>
     <w:rPrDefault>
       <w:rPr>
@@ -5769,7 +5697,7 @@
       </w:pPr>
     </w:pPrDefault>
   </w:docDefaults>
-  <w:latentStyles w:defLockedState="0" w:defUIPriority="99" w:defSemiHidden="0" w:defUnhideWhenUsed="0" w:defQFormat="0" w:count="371">
+  <w:latentStyles w:defLockedState="0" w:defUIPriority="99" w:defSemiHidden="0" w:defUnhideWhenUsed="0" w:defQFormat="0" w:count="376">
     <w:lsdException w:name="Normal" w:uiPriority="0" w:qFormat="1"/>
     <w:lsdException w:name="heading 1" w:uiPriority="9" w:qFormat="1"/>
     <w:lsdException w:name="heading 2" w:semiHidden="1" w:uiPriority="9" w:unhideWhenUsed="1" w:qFormat="1"/>
@@ -5875,7 +5803,6 @@
     <w:lsdException w:name="HTML Sample" w:semiHidden="1" w:unhideWhenUsed="1"/>
     <w:lsdException w:name="HTML Typewriter" w:semiHidden="1" w:unhideWhenUsed="1"/>
     <w:lsdException w:name="HTML Variable" w:semiHidden="1" w:unhideWhenUsed="1"/>
-    <w:lsdException w:name="Normal Table" w:semiHidden="1" w:unhideWhenUsed="1"/>
     <w:lsdException w:name="annotation subject" w:semiHidden="1" w:unhideWhenUsed="1"/>
     <w:lsdException w:name="No List" w:semiHidden="1" w:unhideWhenUsed="1"/>
     <w:lsdException w:name="Outline List 1" w:semiHidden="1" w:unhideWhenUsed="1"/>
@@ -5918,11 +5845,8 @@
     <w:lsdException w:name="Table Contemporary" w:semiHidden="1" w:unhideWhenUsed="1"/>
     <w:lsdException w:name="Table Elegant" w:semiHidden="1" w:unhideWhenUsed="1"/>
     <w:lsdException w:name="Table Professional" w:semiHidden="1" w:unhideWhenUsed="1"/>
-    <w:lsdException w:name="Table Subtle 1" w:semiHidden="1" w:unhideWhenUsed="1"/>
     <w:lsdException w:name="Table Subtle 2" w:semiHidden="1" w:unhideWhenUsed="1"/>
     <w:lsdException w:name="Table Web 1" w:semiHidden="1" w:unhideWhenUsed="1"/>
-    <w:lsdException w:name="Table Web 2" w:semiHidden="1" w:unhideWhenUsed="1"/>
-    <w:lsdException w:name="Table Web 3" w:semiHidden="1" w:unhideWhenUsed="1"/>
     <w:lsdException w:name="Balloon Text" w:semiHidden="1" w:unhideWhenUsed="1"/>
     <w:lsdException w:name="Table Grid" w:uiPriority="39"/>
     <w:lsdException w:name="Table Theme" w:semiHidden="1" w:unhideWhenUsed="1"/>
@@ -6141,6 +6065,11 @@
     <w:lsdException w:name="List Table 5 Dark Accent 6" w:uiPriority="50"/>
     <w:lsdException w:name="List Table 6 Colorful Accent 6" w:uiPriority="51"/>
     <w:lsdException w:name="List Table 7 Colorful Accent 6" w:uiPriority="52"/>
+    <w:lsdException w:name="Mention" w:semiHidden="1" w:unhideWhenUsed="1"/>
+    <w:lsdException w:name="Smart Hyperlink" w:semiHidden="1" w:unhideWhenUsed="1"/>
+    <w:lsdException w:name="Hashtag" w:semiHidden="1" w:unhideWhenUsed="1"/>
+    <w:lsdException w:name="Unresolved Mention" w:semiHidden="1" w:unhideWhenUsed="1"/>
+    <w:lsdException w:name="Smart Link" w:semiHidden="1" w:unhideWhenUsed="1"/>
   </w:latentStyles>
   <w:style w:type="paragraph" w:default="1" w:styleId="Normal">
     <w:name w:val="Normal"/>
@@ -6486,7 +6415,7 @@
 </file>
 
 <file path=customXml/itemProps1.xml><?xml version="1.0" encoding="utf-8"?>
-<ds:datastoreItem xmlns:ds="http://schemas.openxmlformats.org/officeDocument/2006/customXml" ds:itemID="{2C24AB06-43C0-4370-88A7-3444D3FA9D8B}">
+<ds:datastoreItem xmlns:ds="http://schemas.openxmlformats.org/officeDocument/2006/customXml" ds:itemID="{05B8E471-F009-48B6-97BA-606391E7EFE0}">
   <ds:schemaRefs>
     <ds:schemaRef ds:uri="http://schemas.openxmlformats.org/officeDocument/2006/bibliography"/>
   </ds:schemaRefs>

</xml_diff>

<commit_message>
added the plots to the report
</commit_message>
<xml_diff>
--- a/Labs2/Report.docx
+++ b/Labs2/Report.docx
@@ -4368,8 +4368,6 @@
           <w:rFonts w:eastAsiaTheme="minorEastAsia"/>
         </w:rPr>
       </w:pPr>
-      <w:bookmarkStart w:id="0" w:name="_GoBack"/>
-      <w:bookmarkEnd w:id="0"/>
       <w:proofErr w:type="spellStart"/>
       <w:r>
         <w:rPr>
@@ -4427,10 +4425,391 @@
       </w:pPr>
       <w:r>
         <w:rPr>
-          <w:rFonts w:eastAsiaTheme="minorEastAsia"/>
+          <w:noProof/>
         </w:rPr>
         <w:lastRenderedPageBreak/>
-        <w:t>Q10:</w:t>
+        <mc:AlternateContent>
+          <mc:Choice Requires="wps">
+            <w:drawing>
+              <wp:anchor distT="0" distB="0" distL="114300" distR="114300" simplePos="0" relativeHeight="251663360" behindDoc="1" locked="0" layoutInCell="1" allowOverlap="1" wp14:anchorId="6CFFB52A" wp14:editId="28D5FEE6">
+                <wp:simplePos x="0" y="0"/>
+                <wp:positionH relativeFrom="page">
+                  <wp:posOffset>4476750</wp:posOffset>
+                </wp:positionH>
+                <wp:positionV relativeFrom="paragraph">
+                  <wp:posOffset>2567305</wp:posOffset>
+                </wp:positionV>
+                <wp:extent cx="2505075" cy="635"/>
+                <wp:effectExtent l="0" t="0" r="9525" b="0"/>
+                <wp:wrapTight wrapText="bothSides">
+                  <wp:wrapPolygon edited="0">
+                    <wp:start x="0" y="0"/>
+                    <wp:lineTo x="0" y="20057"/>
+                    <wp:lineTo x="21518" y="20057"/>
+                    <wp:lineTo x="21518" y="0"/>
+                    <wp:lineTo x="0" y="0"/>
+                  </wp:wrapPolygon>
+                </wp:wrapTight>
+                <wp:docPr id="4" name="Text Box 4"/>
+                <wp:cNvGraphicFramePr/>
+                <a:graphic xmlns:a="http://schemas.openxmlformats.org/drawingml/2006/main">
+                  <a:graphicData uri="http://schemas.microsoft.com/office/word/2010/wordprocessingShape">
+                    <wps:wsp>
+                      <wps:cNvSpPr txBox="1"/>
+                      <wps:spPr>
+                        <a:xfrm>
+                          <a:off x="0" y="0"/>
+                          <a:ext cx="2505075" cy="635"/>
+                        </a:xfrm>
+                        <a:prstGeom prst="rect">
+                          <a:avLst/>
+                        </a:prstGeom>
+                        <a:solidFill>
+                          <a:prstClr val="white"/>
+                        </a:solidFill>
+                        <a:ln>
+                          <a:noFill/>
+                        </a:ln>
+                      </wps:spPr>
+                      <wps:txbx>
+                        <w:txbxContent>
+                          <w:p>
+                            <w:pPr>
+                              <w:pStyle w:val="Caption"/>
+                            </w:pPr>
+                            <w:r>
+                              <w:t>Figure 2, latent space XOR function, red = false,</w:t>
+                            </w:r>
+                          </w:p>
+                          <w:p>
+                            <w:pPr>
+                              <w:pStyle w:val="Caption"/>
+                              <w:rPr>
+                                <w:noProof/>
+                              </w:rPr>
+                            </w:pPr>
+                            <w:r>
+                              <w:t>green = true</w:t>
+                            </w:r>
+                          </w:p>
+                        </w:txbxContent>
+                      </wps:txbx>
+                      <wps:bodyPr rot="0" spcFirstLastPara="0" vertOverflow="overflow" horzOverflow="overflow" vert="horz" wrap="square" lIns="0" tIns="0" rIns="0" bIns="0" numCol="1" spcCol="0" rtlCol="0" fromWordArt="0" anchor="t" anchorCtr="0" forceAA="0" compatLnSpc="1">
+                        <a:prstTxWarp prst="textNoShape">
+                          <a:avLst/>
+                        </a:prstTxWarp>
+                        <a:spAutoFit/>
+                      </wps:bodyPr>
+                    </wps:wsp>
+                  </a:graphicData>
+                </a:graphic>
+                <wp14:sizeRelH relativeFrom="margin">
+                  <wp14:pctWidth>0</wp14:pctWidth>
+                </wp14:sizeRelH>
+              </wp:anchor>
+            </w:drawing>
+          </mc:Choice>
+          <mc:Fallback>
+            <w:pict>
+              <v:shapetype w14:anchorId="6CFFB52A" id="_x0000_t202" coordsize="21600,21600" o:spt="202" path="m,l,21600r21600,l21600,xe">
+                <v:stroke joinstyle="miter"/>
+                <v:path gradientshapeok="t" o:connecttype="rect"/>
+              </v:shapetype>
+              <v:shape id="Text Box 4" o:spid="_x0000_s1026" type="#_x0000_t202" style="position:absolute;margin-left:352.5pt;margin-top:202.15pt;width:197.25pt;height:.05pt;z-index:-251653120;visibility:visible;mso-wrap-style:square;mso-width-percent:0;mso-wrap-distance-left:9pt;mso-wrap-distance-top:0;mso-wrap-distance-right:9pt;mso-wrap-distance-bottom:0;mso-position-horizontal:absolute;mso-position-horizontal-relative:page;mso-position-vertical:absolute;mso-position-vertical-relative:text;mso-width-percent:0;mso-width-relative:margin;v-text-anchor:top" o:gfxdata="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" stroked="f">
+                <v:textbox style="mso-fit-shape-to-text:t" inset="0,0,0,0">
+                  <w:txbxContent>
+                    <w:p>
+                      <w:pPr>
+                        <w:pStyle w:val="Caption"/>
+                      </w:pPr>
+                      <w:r>
+                        <w:t>Figure 2, latent space XOR function, red = false,</w:t>
+                      </w:r>
+                    </w:p>
+                    <w:p>
+                      <w:pPr>
+                        <w:pStyle w:val="Caption"/>
+                        <w:rPr>
+                          <w:noProof/>
+                        </w:rPr>
+                      </w:pPr>
+                      <w:r>
+                        <w:t>green = true</w:t>
+                      </w:r>
+                    </w:p>
+                  </w:txbxContent>
+                </v:textbox>
+                <w10:wrap type="tight" anchorx="page"/>
+              </v:shape>
+            </w:pict>
+          </mc:Fallback>
+        </mc:AlternateContent>
+      </w:r>
+      <w:r>
+        <w:rPr>
+          <w:noProof/>
+        </w:rPr>
+        <mc:AlternateContent>
+          <mc:Choice Requires="wps">
+            <w:drawing>
+              <wp:anchor distT="0" distB="0" distL="114300" distR="114300" simplePos="0" relativeHeight="251661312" behindDoc="1" locked="0" layoutInCell="1" allowOverlap="1" wp14:anchorId="03A3F144" wp14:editId="436B7FB7">
+                <wp:simplePos x="0" y="0"/>
+                <wp:positionH relativeFrom="column">
+                  <wp:posOffset>-26670</wp:posOffset>
+                </wp:positionH>
+                <wp:positionV relativeFrom="paragraph">
+                  <wp:posOffset>2637790</wp:posOffset>
+                </wp:positionV>
+                <wp:extent cx="3407410" cy="635"/>
+                <wp:effectExtent l="0" t="0" r="0" b="0"/>
+                <wp:wrapTight wrapText="bothSides">
+                  <wp:wrapPolygon edited="0">
+                    <wp:start x="0" y="0"/>
+                    <wp:lineTo x="0" y="21600"/>
+                    <wp:lineTo x="21600" y="21600"/>
+                    <wp:lineTo x="21600" y="0"/>
+                  </wp:wrapPolygon>
+                </wp:wrapTight>
+                <wp:docPr id="3" name="Text Box 3"/>
+                <wp:cNvGraphicFramePr/>
+                <a:graphic xmlns:a="http://schemas.openxmlformats.org/drawingml/2006/main">
+                  <a:graphicData uri="http://schemas.microsoft.com/office/word/2010/wordprocessingShape">
+                    <wps:wsp>
+                      <wps:cNvSpPr txBox="1"/>
+                      <wps:spPr>
+                        <a:xfrm>
+                          <a:off x="0" y="0"/>
+                          <a:ext cx="3407410" cy="635"/>
+                        </a:xfrm>
+                        <a:prstGeom prst="rect">
+                          <a:avLst/>
+                        </a:prstGeom>
+                        <a:solidFill>
+                          <a:prstClr val="white"/>
+                        </a:solidFill>
+                        <a:ln>
+                          <a:noFill/>
+                        </a:ln>
+                      </wps:spPr>
+                      <wps:txbx>
+                        <w:txbxContent>
+                          <w:p>
+                            <w:pPr>
+                              <w:pStyle w:val="Caption"/>
+                              <w:rPr>
+                                <w:noProof/>
+                              </w:rPr>
+                            </w:pPr>
+                            <w:r>
+                              <w:t xml:space="preserve">Figure 1, input space of XOR function, red = </w:t>
+                            </w:r>
+                            <w:proofErr w:type="spellStart"/>
+                            <w:r>
+                              <w:t>false,green</w:t>
+                            </w:r>
+                            <w:proofErr w:type="spellEnd"/>
+                            <w:r>
+                              <w:t xml:space="preserve"> = true</w:t>
+                            </w:r>
+                          </w:p>
+                        </w:txbxContent>
+                      </wps:txbx>
+                      <wps:bodyPr rot="0" spcFirstLastPara="0" vertOverflow="overflow" horzOverflow="overflow" vert="horz" wrap="square" lIns="0" tIns="0" rIns="0" bIns="0" numCol="1" spcCol="0" rtlCol="0" fromWordArt="0" anchor="t" anchorCtr="0" forceAA="0" compatLnSpc="1">
+                        <a:prstTxWarp prst="textNoShape">
+                          <a:avLst/>
+                        </a:prstTxWarp>
+                        <a:spAutoFit/>
+                      </wps:bodyPr>
+                    </wps:wsp>
+                  </a:graphicData>
+                </a:graphic>
+              </wp:anchor>
+            </w:drawing>
+          </mc:Choice>
+          <mc:Fallback>
+            <w:pict>
+              <v:shape w14:anchorId="03A3F144" id="Text Box 3" o:spid="_x0000_s1027" type="#_x0000_t202" style="position:absolute;margin-left:-2.1pt;margin-top:207.7pt;width:268.3pt;height:.05pt;z-index:-251655168;visibility:visible;mso-wrap-style:square;mso-wrap-distance-left:9pt;mso-wrap-distance-top:0;mso-wrap-distance-right:9pt;mso-wrap-distance-bottom:0;mso-position-horizontal:absolute;mso-position-horizontal-relative:text;mso-position-vertical:absolute;mso-position-vertical-relative:text;v-text-anchor:top" o:gfxdata="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" stroked="f">
+                <v:textbox style="mso-fit-shape-to-text:t" inset="0,0,0,0">
+                  <w:txbxContent>
+                    <w:p>
+                      <w:pPr>
+                        <w:pStyle w:val="Caption"/>
+                        <w:rPr>
+                          <w:noProof/>
+                        </w:rPr>
+                      </w:pPr>
+                      <w:r>
+                        <w:t xml:space="preserve">Figure 1, input space of XOR function, red = </w:t>
+                      </w:r>
+                      <w:proofErr w:type="spellStart"/>
+                      <w:r>
+                        <w:t>false,green</w:t>
+                      </w:r>
+                      <w:proofErr w:type="spellEnd"/>
+                      <w:r>
+                        <w:t xml:space="preserve"> = true</w:t>
+                      </w:r>
+                    </w:p>
+                  </w:txbxContent>
+                </v:textbox>
+                <w10:wrap type="tight"/>
+              </v:shape>
+            </w:pict>
+          </mc:Fallback>
+        </mc:AlternateContent>
+      </w:r>
+      <w:r>
+        <w:rPr>
+          <w:rFonts w:eastAsiaTheme="minorEastAsia"/>
+          <w:noProof/>
+        </w:rPr>
+        <w:drawing>
+          <wp:anchor distT="0" distB="0" distL="114300" distR="114300" simplePos="0" relativeHeight="251658240" behindDoc="1" locked="0" layoutInCell="1" allowOverlap="1">
+            <wp:simplePos x="0" y="0"/>
+            <wp:positionH relativeFrom="column">
+              <wp:posOffset>3248025</wp:posOffset>
+            </wp:positionH>
+            <wp:positionV relativeFrom="paragraph">
+              <wp:posOffset>0</wp:posOffset>
+            </wp:positionV>
+            <wp:extent cx="3381375" cy="2527935"/>
+            <wp:effectExtent l="0" t="0" r="9525" b="5715"/>
+            <wp:wrapTight wrapText="bothSides">
+              <wp:wrapPolygon edited="0">
+                <wp:start x="0" y="0"/>
+                <wp:lineTo x="0" y="21486"/>
+                <wp:lineTo x="21539" y="21486"/>
+                <wp:lineTo x="21539" y="0"/>
+                <wp:lineTo x="0" y="0"/>
+              </wp:wrapPolygon>
+            </wp:wrapTight>
+            <wp:docPr id="2" name="Picture 2"/>
+            <wp:cNvGraphicFramePr>
+              <a:graphicFrameLocks xmlns:a="http://schemas.openxmlformats.org/drawingml/2006/main" noChangeAspect="1"/>
+            </wp:cNvGraphicFramePr>
+            <a:graphic xmlns:a="http://schemas.openxmlformats.org/drawingml/2006/main">
+              <a:graphicData uri="http://schemas.openxmlformats.org/drawingml/2006/picture">
+                <pic:pic xmlns:pic="http://schemas.openxmlformats.org/drawingml/2006/picture">
+                  <pic:nvPicPr>
+                    <pic:cNvPr id="0" name="Picture 2"/>
+                    <pic:cNvPicPr>
+                      <a:picLocks noChangeAspect="1" noChangeArrowheads="1"/>
+                    </pic:cNvPicPr>
+                  </pic:nvPicPr>
+                  <pic:blipFill>
+                    <a:blip r:embed="rId5">
+                      <a:extLst>
+                        <a:ext uri="{28A0092B-C50C-407E-A947-70E740481C1C}">
+                          <a14:useLocalDpi xmlns:a14="http://schemas.microsoft.com/office/drawing/2010/main" val="0"/>
+                        </a:ext>
+                      </a:extLst>
+                    </a:blip>
+                    <a:srcRect/>
+                    <a:stretch>
+                      <a:fillRect/>
+                    </a:stretch>
+                  </pic:blipFill>
+                  <pic:spPr bwMode="auto">
+                    <a:xfrm>
+                      <a:off x="0" y="0"/>
+                      <a:ext cx="3381375" cy="2527935"/>
+                    </a:xfrm>
+                    <a:prstGeom prst="rect">
+                      <a:avLst/>
+                    </a:prstGeom>
+                    <a:noFill/>
+                    <a:ln>
+                      <a:noFill/>
+                    </a:ln>
+                  </pic:spPr>
+                </pic:pic>
+              </a:graphicData>
+            </a:graphic>
+            <wp14:sizeRelH relativeFrom="margin">
+              <wp14:pctWidth>0</wp14:pctWidth>
+            </wp14:sizeRelH>
+            <wp14:sizeRelV relativeFrom="margin">
+              <wp14:pctHeight>0</wp14:pctHeight>
+            </wp14:sizeRelV>
+          </wp:anchor>
+        </w:drawing>
+      </w:r>
+      <w:r>
+        <w:rPr>
+          <w:rFonts w:eastAsiaTheme="minorEastAsia"/>
+          <w:noProof/>
+          <w:sz w:val="28"/>
+        </w:rPr>
+        <w:drawing>
+          <wp:anchor distT="0" distB="0" distL="114300" distR="114300" simplePos="0" relativeHeight="251659264" behindDoc="1" locked="0" layoutInCell="1" allowOverlap="1">
+            <wp:simplePos x="0" y="0"/>
+            <wp:positionH relativeFrom="margin">
+              <wp:posOffset>-93345</wp:posOffset>
+            </wp:positionH>
+            <wp:positionV relativeFrom="paragraph">
+              <wp:posOffset>0</wp:posOffset>
+            </wp:positionV>
+            <wp:extent cx="3407410" cy="2546985"/>
+            <wp:effectExtent l="0" t="0" r="2540" b="5715"/>
+            <wp:wrapTight wrapText="bothSides">
+              <wp:wrapPolygon edited="0">
+                <wp:start x="0" y="0"/>
+                <wp:lineTo x="0" y="21487"/>
+                <wp:lineTo x="21495" y="21487"/>
+                <wp:lineTo x="21495" y="0"/>
+                <wp:lineTo x="0" y="0"/>
+              </wp:wrapPolygon>
+            </wp:wrapTight>
+            <wp:docPr id="1" name="Picture 1"/>
+            <wp:cNvGraphicFramePr>
+              <a:graphicFrameLocks xmlns:a="http://schemas.openxmlformats.org/drawingml/2006/main" noChangeAspect="1"/>
+            </wp:cNvGraphicFramePr>
+            <a:graphic xmlns:a="http://schemas.openxmlformats.org/drawingml/2006/main">
+              <a:graphicData uri="http://schemas.openxmlformats.org/drawingml/2006/picture">
+                <pic:pic xmlns:pic="http://schemas.openxmlformats.org/drawingml/2006/picture">
+                  <pic:nvPicPr>
+                    <pic:cNvPr id="0" name="Picture 1"/>
+                    <pic:cNvPicPr>
+                      <a:picLocks noChangeAspect="1" noChangeArrowheads="1"/>
+                    </pic:cNvPicPr>
+                  </pic:nvPicPr>
+                  <pic:blipFill>
+                    <a:blip r:embed="rId6">
+                      <a:extLst>
+                        <a:ext uri="{28A0092B-C50C-407E-A947-70E740481C1C}">
+                          <a14:useLocalDpi xmlns:a14="http://schemas.microsoft.com/office/drawing/2010/main" val="0"/>
+                        </a:ext>
+                      </a:extLst>
+                    </a:blip>
+                    <a:srcRect/>
+                    <a:stretch>
+                      <a:fillRect/>
+                    </a:stretch>
+                  </pic:blipFill>
+                  <pic:spPr bwMode="auto">
+                    <a:xfrm>
+                      <a:off x="0" y="0"/>
+                      <a:ext cx="3407410" cy="2546985"/>
+                    </a:xfrm>
+                    <a:prstGeom prst="rect">
+                      <a:avLst/>
+                    </a:prstGeom>
+                    <a:noFill/>
+                    <a:ln>
+                      <a:noFill/>
+                    </a:ln>
+                  </pic:spPr>
+                </pic:pic>
+              </a:graphicData>
+            </a:graphic>
+            <wp14:sizeRelH relativeFrom="margin">
+              <wp14:pctWidth>0</wp14:pctWidth>
+            </wp14:sizeRelH>
+            <wp14:sizeRelV relativeFrom="margin">
+              <wp14:pctHeight>0</wp14:pctHeight>
+            </wp14:sizeRelV>
+          </wp:anchor>
+        </w:drawing>
       </w:r>
     </w:p>
     <w:p>
@@ -4439,11 +4818,36 @@
           <w:rFonts w:eastAsiaTheme="minorEastAsia"/>
         </w:rPr>
       </w:pPr>
+    </w:p>
+    <w:p>
+      <w:pPr>
+        <w:rPr>
+          <w:rFonts w:eastAsiaTheme="minorEastAsia"/>
+        </w:rPr>
+      </w:pPr>
       <w:r>
         <w:rPr>
           <w:rFonts w:eastAsiaTheme="minorEastAsia"/>
         </w:rPr>
-        <w:t>Q11:</w:t>
+        <w:t>Q10</w:t>
+      </w:r>
+      <w:r>
+        <w:rPr>
+          <w:rFonts w:eastAsiaTheme="minorEastAsia"/>
+        </w:rPr>
+        <w:t>, Q11</w:t>
+      </w:r>
+      <w:r>
+        <w:rPr>
+          <w:rFonts w:eastAsiaTheme="minorEastAsia"/>
+        </w:rPr>
+        <w:t>:</w:t>
+      </w:r>
+      <w:r>
+        <w:rPr>
+          <w:rFonts w:eastAsiaTheme="minorEastAsia"/>
+        </w:rPr>
+        <w:t xml:space="preserve"> by applying function 1.3 the input space depicted in figure 1 is transformed to the latent space in figure 2.</w:t>
       </w:r>
     </w:p>
     <w:p>
@@ -4453,6 +4857,8 @@
           <w:sz w:val="28"/>
         </w:rPr>
       </w:pPr>
+      <w:bookmarkStart w:id="0" w:name="_GoBack"/>
+      <w:bookmarkEnd w:id="0"/>
       <w:r>
         <w:rPr>
           <w:rFonts w:eastAsiaTheme="minorEastAsia"/>
@@ -5803,6 +6209,7 @@
     <w:lsdException w:name="HTML Sample" w:semiHidden="1" w:unhideWhenUsed="1"/>
     <w:lsdException w:name="HTML Typewriter" w:semiHidden="1" w:unhideWhenUsed="1"/>
     <w:lsdException w:name="HTML Variable" w:semiHidden="1" w:unhideWhenUsed="1"/>
+    <w:lsdException w:name="Normal Table" w:semiHidden="1" w:unhideWhenUsed="1"/>
     <w:lsdException w:name="annotation subject" w:semiHidden="1" w:unhideWhenUsed="1"/>
     <w:lsdException w:name="No List" w:semiHidden="1" w:unhideWhenUsed="1"/>
     <w:lsdException w:name="Outline List 1" w:semiHidden="1" w:unhideWhenUsed="1"/>
@@ -5845,8 +6252,11 @@
     <w:lsdException w:name="Table Contemporary" w:semiHidden="1" w:unhideWhenUsed="1"/>
     <w:lsdException w:name="Table Elegant" w:semiHidden="1" w:unhideWhenUsed="1"/>
     <w:lsdException w:name="Table Professional" w:semiHidden="1" w:unhideWhenUsed="1"/>
+    <w:lsdException w:name="Table Subtle 1" w:semiHidden="1" w:unhideWhenUsed="1"/>
     <w:lsdException w:name="Table Subtle 2" w:semiHidden="1" w:unhideWhenUsed="1"/>
     <w:lsdException w:name="Table Web 1" w:semiHidden="1" w:unhideWhenUsed="1"/>
+    <w:lsdException w:name="Table Web 2" w:semiHidden="1" w:unhideWhenUsed="1"/>
+    <w:lsdException w:name="Table Web 3" w:semiHidden="1" w:unhideWhenUsed="1"/>
     <w:lsdException w:name="Balloon Text" w:semiHidden="1" w:unhideWhenUsed="1"/>
     <w:lsdException w:name="Table Grid" w:uiPriority="39"/>
     <w:lsdException w:name="Table Theme" w:semiHidden="1" w:unhideWhenUsed="1"/>
@@ -6110,6 +6520,25 @@
     <w:rsid w:val="00424581"/>
     <w:rPr>
       <w:color w:val="808080"/>
+    </w:rPr>
+  </w:style>
+  <w:style w:type="paragraph" w:styleId="Caption">
+    <w:name w:val="caption"/>
+    <w:basedOn w:val="Normal"/>
+    <w:next w:val="Normal"/>
+    <w:uiPriority w:val="35"/>
+    <w:unhideWhenUsed/>
+    <w:qFormat/>
+    <w:rsid w:val="00CA478E"/>
+    <w:pPr>
+      <w:spacing w:after="200" w:line="240" w:lineRule="auto"/>
+    </w:pPr>
+    <w:rPr>
+      <w:i/>
+      <w:iCs/>
+      <w:color w:val="44546A" w:themeColor="text2"/>
+      <w:sz w:val="18"/>
+      <w:szCs w:val="18"/>
     </w:rPr>
   </w:style>
 </w:styles>
@@ -6415,7 +6844,7 @@
 </file>
 
 <file path=customXml/itemProps1.xml><?xml version="1.0" encoding="utf-8"?>
-<ds:datastoreItem xmlns:ds="http://schemas.openxmlformats.org/officeDocument/2006/customXml" ds:itemID="{05B8E471-F009-48B6-97BA-606391E7EFE0}">
+<ds:datastoreItem xmlns:ds="http://schemas.openxmlformats.org/officeDocument/2006/customXml" ds:itemID="{6F4C9530-C015-4C60-963A-F1A1AB6AD019}">
   <ds:schemaRefs>
     <ds:schemaRef ds:uri="http://schemas.openxmlformats.org/officeDocument/2006/bibliography"/>
   </ds:schemaRefs>

</xml_diff>

<commit_message>
ja oke dit keer ecth laatste versie
</commit_message>
<xml_diff>
--- a/Labs2/Report.docx
+++ b/Labs2/Report.docx
@@ -7,15 +7,171 @@
         <w:rPr>
           <w:rFonts w:eastAsiaTheme="minorEastAsia"/>
           <w:sz w:val="28"/>
+          <w:lang w:val="nl-NL"/>
         </w:rPr>
       </w:pPr>
+      <w:proofErr w:type="spellStart"/>
       <w:r>
         <w:rPr>
           <w:rFonts w:eastAsiaTheme="minorEastAsia"/>
           <w:sz w:val="28"/>
-        </w:rPr>
-        <w:t>Linear models</w:t>
-      </w:r>
+          <w:lang w:val="nl-NL"/>
+        </w:rPr>
+        <w:t>Linear</w:t>
+      </w:r>
+      <w:proofErr w:type="spellEnd"/>
+      <w:r>
+        <w:rPr>
+          <w:rFonts w:eastAsiaTheme="minorEastAsia"/>
+          <w:sz w:val="28"/>
+          <w:lang w:val="nl-NL"/>
+        </w:rPr>
+        <w:t xml:space="preserve"> </w:t>
+      </w:r>
+      <w:proofErr w:type="spellStart"/>
+      <w:r>
+        <w:rPr>
+          <w:rFonts w:eastAsiaTheme="minorEastAsia"/>
+          <w:sz w:val="28"/>
+          <w:lang w:val="nl-NL"/>
+        </w:rPr>
+        <w:t>models</w:t>
+      </w:r>
+      <w:proofErr w:type="spellEnd"/>
+    </w:p>
+    <w:p>
+      <w:pPr>
+        <w:rPr>
+          <w:b/>
+          <w:sz w:val="24"/>
+          <w:szCs w:val="24"/>
+          <w:lang w:val="nl-NL"/>
+        </w:rPr>
+      </w:pPr>
+      <w:proofErr w:type="spellStart"/>
+      <w:r>
+        <w:rPr>
+          <w:b/>
+          <w:sz w:val="24"/>
+          <w:szCs w:val="24"/>
+          <w:lang w:val="nl-NL"/>
+        </w:rPr>
+        <w:t>Names</w:t>
+      </w:r>
+      <w:proofErr w:type="spellEnd"/>
+      <w:r>
+        <w:rPr>
+          <w:b/>
+          <w:sz w:val="24"/>
+          <w:szCs w:val="24"/>
+          <w:lang w:val="nl-NL"/>
+        </w:rPr>
+        <w:t xml:space="preserve"> </w:t>
+      </w:r>
+      <w:proofErr w:type="spellStart"/>
+      <w:r>
+        <w:rPr>
+          <w:b/>
+          <w:sz w:val="24"/>
+          <w:szCs w:val="24"/>
+          <w:lang w:val="nl-NL"/>
+        </w:rPr>
+        <w:t>including</w:t>
+      </w:r>
+      <w:proofErr w:type="spellEnd"/>
+      <w:r>
+        <w:rPr>
+          <w:b/>
+          <w:sz w:val="24"/>
+          <w:szCs w:val="24"/>
+          <w:lang w:val="nl-NL"/>
+        </w:rPr>
+        <w:t xml:space="preserve"> ID:</w:t>
+      </w:r>
+      <w:r>
+        <w:rPr>
+          <w:b/>
+          <w:sz w:val="24"/>
+          <w:szCs w:val="24"/>
+          <w:lang w:val="nl-NL"/>
+        </w:rPr>
+        <w:br/>
+      </w:r>
+      <w:r>
+        <w:rPr>
+          <w:b/>
+          <w:sz w:val="24"/>
+          <w:szCs w:val="24"/>
+          <w:lang w:val="nl-NL"/>
+        </w:rPr>
+        <w:tab/>
+        <w:t>1:Martin van Leeuwen</w:t>
+      </w:r>
+      <w:r>
+        <w:rPr>
+          <w:b/>
+          <w:sz w:val="24"/>
+          <w:szCs w:val="24"/>
+          <w:lang w:val="nl-NL"/>
+        </w:rPr>
+        <w:tab/>
+        <w:t>0901497</w:t>
+      </w:r>
+      <w:r>
+        <w:rPr>
+          <w:b/>
+          <w:sz w:val="24"/>
+          <w:szCs w:val="24"/>
+          <w:lang w:val="nl-NL"/>
+        </w:rPr>
+        <w:br/>
+      </w:r>
+      <w:r>
+        <w:rPr>
+          <w:b/>
+          <w:sz w:val="24"/>
+          <w:szCs w:val="24"/>
+          <w:lang w:val="nl-NL"/>
+        </w:rPr>
+        <w:tab/>
+        <w:t xml:space="preserve">2:Frouke Hekker </w:t>
+      </w:r>
+      <w:r>
+        <w:rPr>
+          <w:b/>
+          <w:sz w:val="24"/>
+          <w:szCs w:val="24"/>
+          <w:lang w:val="nl-NL"/>
+        </w:rPr>
+        <w:tab/>
+      </w:r>
+      <w:r>
+        <w:rPr>
+          <w:b/>
+          <w:sz w:val="24"/>
+          <w:szCs w:val="24"/>
+          <w:lang w:val="nl-NL"/>
+        </w:rPr>
+        <w:tab/>
+      </w:r>
+      <w:r>
+        <w:rPr>
+          <w:b/>
+          <w:sz w:val="24"/>
+          <w:szCs w:val="24"/>
+          <w:lang w:val="nl-NL"/>
+        </w:rPr>
+        <w:t>0897373</w:t>
+      </w:r>
+    </w:p>
+    <w:p>
+      <w:pPr>
+        <w:rPr>
+          <w:rFonts w:eastAsiaTheme="minorEastAsia"/>
+          <w:sz w:val="28"/>
+          <w:lang w:val="nl-NL"/>
+        </w:rPr>
+      </w:pPr>
     </w:p>
     <w:p>
       <w:pPr>
@@ -2679,10 +2835,32 @@
           <w:rFonts w:eastAsiaTheme="minorEastAsia"/>
         </w:rPr>
       </w:pPr>
-      <w:r>
-        <w:rPr>
-          <w:rFonts w:eastAsiaTheme="minorEastAsia"/>
-        </w:rPr>
+    </w:p>
+    <w:p>
+      <w:pPr>
+        <w:rPr>
+          <w:rFonts w:eastAsiaTheme="minorEastAsia"/>
+        </w:rPr>
+      </w:pPr>
+    </w:p>
+    <w:p>
+      <w:pPr>
+        <w:rPr>
+          <w:rFonts w:eastAsiaTheme="minorEastAsia"/>
+        </w:rPr>
+      </w:pPr>
+    </w:p>
+    <w:p>
+      <w:pPr>
+        <w:rPr>
+          <w:rFonts w:eastAsiaTheme="minorEastAsia"/>
+        </w:rPr>
+      </w:pPr>
+      <w:r>
+        <w:rPr>
+          <w:rFonts w:eastAsiaTheme="minorEastAsia"/>
+        </w:rPr>
+        <w:lastRenderedPageBreak/>
         <w:t xml:space="preserve">Q3:  </w:t>
       </w:r>
     </w:p>
@@ -2866,7 +3044,6 @@
         <w:rPr>
           <w:rFonts w:eastAsiaTheme="minorEastAsia"/>
         </w:rPr>
-        <w:lastRenderedPageBreak/>
         <w:t>Q4:</w:t>
       </w:r>
       <w:r>
@@ -5101,19 +5278,7 @@
         <w:rPr>
           <w:rFonts w:eastAsiaTheme="minorEastAsia"/>
         </w:rPr>
-        <w:t xml:space="preserve"> </w:t>
-      </w:r>
-      <w:r>
-        <w:rPr>
-          <w:rFonts w:eastAsiaTheme="minorEastAsia"/>
-        </w:rPr>
-        <w:t>derivative</w:t>
-      </w:r>
-      <w:r>
-        <w:rPr>
-          <w:rFonts w:eastAsiaTheme="minorEastAsia"/>
-        </w:rPr>
-        <w:t xml:space="preserve"> of the</w:t>
+        <w:t xml:space="preserve"> derivative of the</w:t>
       </w:r>
       <w:r>
         <w:rPr>
@@ -5140,17 +5305,13 @@
           <w:rFonts w:eastAsiaTheme="minorEastAsia"/>
         </w:rPr>
       </w:pPr>
-    </w:p>
-    <w:p>
-      <w:pPr>
-        <w:rPr>
-          <w:rFonts w:eastAsiaTheme="minorEastAsia"/>
-        </w:rPr>
-      </w:pPr>
-      <w:r>
-        <w:rPr>
-          <w:rFonts w:eastAsiaTheme="minorEastAsia"/>
-        </w:rPr>
+      <w:bookmarkStart w:id="0" w:name="_GoBack"/>
+      <w:bookmarkEnd w:id="0"/>
+      <w:r>
+        <w:rPr>
+          <w:rFonts w:eastAsiaTheme="minorEastAsia"/>
+        </w:rPr>
+        <w:lastRenderedPageBreak/>
         <w:t>Q6</w:t>
       </w:r>
       <w:r>
@@ -5385,14 +5546,11 @@
           <w:sz w:val="28"/>
         </w:rPr>
       </w:pPr>
-      <w:bookmarkStart w:id="0" w:name="_GoBack"/>
-      <w:bookmarkEnd w:id="0"/>
       <w:r>
         <w:rPr>
           <w:rFonts w:eastAsiaTheme="minorEastAsia"/>
           <w:sz w:val="28"/>
         </w:rPr>
-        <w:lastRenderedPageBreak/>
         <w:t>Nonlinear functions</w:t>
       </w:r>
     </w:p>
@@ -10026,6 +10184,7 @@
     <w:lsdException w:name="HTML Sample" w:semiHidden="1" w:unhideWhenUsed="1"/>
     <w:lsdException w:name="HTML Typewriter" w:semiHidden="1" w:unhideWhenUsed="1"/>
     <w:lsdException w:name="HTML Variable" w:semiHidden="1" w:unhideWhenUsed="1"/>
+    <w:lsdException w:name="Normal Table" w:semiHidden="1" w:unhideWhenUsed="1"/>
     <w:lsdException w:name="annotation subject" w:semiHidden="1" w:unhideWhenUsed="1"/>
     <w:lsdException w:name="No List" w:semiHidden="1" w:unhideWhenUsed="1"/>
     <w:lsdException w:name="Outline List 1" w:semiHidden="1" w:unhideWhenUsed="1"/>
@@ -10068,8 +10227,11 @@
     <w:lsdException w:name="Table Contemporary" w:semiHidden="1" w:unhideWhenUsed="1"/>
     <w:lsdException w:name="Table Elegant" w:semiHidden="1" w:unhideWhenUsed="1"/>
     <w:lsdException w:name="Table Professional" w:semiHidden="1" w:unhideWhenUsed="1"/>
+    <w:lsdException w:name="Table Subtle 1" w:semiHidden="1" w:unhideWhenUsed="1"/>
     <w:lsdException w:name="Table Subtle 2" w:semiHidden="1" w:unhideWhenUsed="1"/>
     <w:lsdException w:name="Table Web 1" w:semiHidden="1" w:unhideWhenUsed="1"/>
+    <w:lsdException w:name="Table Web 2" w:semiHidden="1" w:unhideWhenUsed="1"/>
+    <w:lsdException w:name="Table Web 3" w:semiHidden="1" w:unhideWhenUsed="1"/>
     <w:lsdException w:name="Balloon Text" w:semiHidden="1" w:unhideWhenUsed="1"/>
     <w:lsdException w:name="Table Grid" w:uiPriority="39"/>
     <w:lsdException w:name="Table Theme" w:semiHidden="1" w:unhideWhenUsed="1"/>
@@ -10667,7 +10829,7 @@
 </file>
 
 <file path=customXml/itemProps1.xml><?xml version="1.0" encoding="utf-8"?>
-<ds:datastoreItem xmlns:ds="http://schemas.openxmlformats.org/officeDocument/2006/customXml" ds:itemID="{15644305-7C04-4117-92A9-CB0AF07E24B4}">
+<ds:datastoreItem xmlns:ds="http://schemas.openxmlformats.org/officeDocument/2006/customXml" ds:itemID="{3410879B-3D0B-415D-A8AA-47E9FC401E56}">
   <ds:schemaRefs>
     <ds:schemaRef ds:uri="http://schemas.openxmlformats.org/officeDocument/2006/bibliography"/>
   </ds:schemaRefs>

</xml_diff>